<commit_message>
add 11. Non-relational databases and MongoDB/
</commit_message>
<xml_diff>
--- a/11. Non-relational databases and MongoDB/Lesson-02/Урок 2. Введение в MongoDB.docx
+++ b/11. Non-relational databases and MongoDB/Lesson-02/Урок 2. Введение в MongoDB.docx
@@ -68,6 +68,14 @@
     </w:p>
     <w:sdt>
       <w:sdtPr>
+        <w:rPr>
+          <w:rFonts w:eastAsiaTheme="minorHAnsi" w:cstheme="minorBidi"/>
+          <w:b w:val="0"/>
+          <w:spacing w:val="0"/>
+          <w:kern w:val="0"/>
+          <w:szCs w:val="22"/>
+          <w:lang w:eastAsia="en-US"/>
+        </w:rPr>
         <w:id w:val="536928587"/>
         <w:docPartObj>
           <w:docPartGallery w:val="Table of Contents"/>
@@ -76,12 +84,7 @@
       </w:sdtPr>
       <w:sdtEndPr>
         <w:rPr>
-          <w:rFonts w:eastAsiaTheme="minorHAnsi" w:cstheme="minorBidi"/>
           <w:bCs/>
-          <w:spacing w:val="0"/>
-          <w:kern w:val="0"/>
-          <w:szCs w:val="22"/>
-          <w:lang w:eastAsia="en-US"/>
         </w:rPr>
       </w:sdtEndPr>
       <w:sdtContent>
@@ -446,19 +449,17 @@
           <w:docGrid w:linePitch="360"/>
         </w:sectPr>
       </w:pPr>
-      <w:bookmarkStart w:id="0" w:name="_GoBack"/>
-      <w:bookmarkEnd w:id="0"/>
     </w:p>
     <w:p>
       <w:pPr>
         <w:pStyle w:val="3"/>
       </w:pPr>
-      <w:bookmarkStart w:id="1" w:name="_Toc198256105"/>
+      <w:bookmarkStart w:id="0" w:name="_Toc198256105"/>
       <w:r>
         <w:lastRenderedPageBreak/>
         <w:t>Задание 1</w:t>
       </w:r>
-      <w:bookmarkEnd w:id="1"/>
+      <w:bookmarkEnd w:id="0"/>
     </w:p>
     <w:p>
       <w:pPr>
@@ -1102,29 +1103,33 @@
         <w:jc w:val="both"/>
         <w:rPr>
           <w:sz w:val="24"/>
-          <w:lang w:val="en-US"/>
-        </w:rPr>
-      </w:pPr>
-      <w:r>
-        <w:rPr>
-          <w:sz w:val="24"/>
-          <w:lang w:val="en-US"/>
-        </w:rPr>
-        <w:t xml:space="preserve">  }</w:t>
-      </w:r>
-    </w:p>
-    <w:p>
-      <w:pPr>
-        <w:ind w:firstLine="709"/>
-        <w:jc w:val="both"/>
-        <w:rPr>
-          <w:sz w:val="24"/>
-        </w:rPr>
-      </w:pPr>
-      <w:r>
-        <w:rPr>
-          <w:sz w:val="24"/>
-          <w:lang w:val="en-US"/>
+        </w:rPr>
+      </w:pPr>
+      <w:r>
+        <w:rPr>
+          <w:sz w:val="24"/>
+          <w:lang w:val="en-US"/>
+        </w:rPr>
+        <w:t xml:space="preserve">  </w:t>
+      </w:r>
+      <w:r>
+        <w:rPr>
+          <w:sz w:val="24"/>
+        </w:rPr>
+        <w:t>}</w:t>
+      </w:r>
+    </w:p>
+    <w:p>
+      <w:pPr>
+        <w:ind w:firstLine="709"/>
+        <w:jc w:val="both"/>
+        <w:rPr>
+          <w:sz w:val="24"/>
+        </w:rPr>
+      </w:pPr>
+      <w:r>
+        <w:rPr>
+          <w:sz w:val="24"/>
         </w:rPr>
         <w:t>]</w:t>
       </w:r>
@@ -1157,22 +1162,16 @@
     <w:p>
       <w:pPr>
         <w:pStyle w:val="3"/>
-        <w:rPr>
-          <w:lang w:val="en-US"/>
-        </w:rPr>
-      </w:pPr>
-      <w:bookmarkStart w:id="2" w:name="_Toc198256106"/>
+      </w:pPr>
+      <w:bookmarkStart w:id="1" w:name="_Toc198256106"/>
       <w:r>
         <w:lastRenderedPageBreak/>
         <w:t xml:space="preserve">Задание </w:t>
       </w:r>
       <w:r>
-        <w:rPr>
-          <w:lang w:val="en-US"/>
-        </w:rPr>
         <w:t>2</w:t>
       </w:r>
-      <w:bookmarkEnd w:id="2"/>
+      <w:bookmarkEnd w:id="1"/>
     </w:p>
     <w:p>
       <w:pPr>
@@ -1489,6 +1488,7 @@
         <w:jc w:val="both"/>
         <w:rPr>
           <w:sz w:val="24"/>
+          <w:lang w:val="en-US"/>
         </w:rPr>
       </w:pPr>
       <w:r>
@@ -1501,6 +1501,7 @@
       <w:r>
         <w:rPr>
           <w:sz w:val="24"/>
+          <w:lang w:val="en-US"/>
         </w:rPr>
         <w:t>'1': ObjectId('68267495a80bb5eef5c5a22b')</w:t>
       </w:r>
@@ -1511,11 +1512,13 @@
         <w:jc w:val="both"/>
         <w:rPr>
           <w:sz w:val="24"/>
-        </w:rPr>
-      </w:pPr>
-      <w:r>
-        <w:rPr>
-          <w:sz w:val="24"/>
+          <w:lang w:val="en-US"/>
+        </w:rPr>
+      </w:pPr>
+      <w:r>
+        <w:rPr>
+          <w:sz w:val="24"/>
+          <w:lang w:val="en-US"/>
         </w:rPr>
         <w:t xml:space="preserve">  }</w:t>
       </w:r>
@@ -1526,11 +1529,13 @@
         <w:jc w:val="both"/>
         <w:rPr>
           <w:sz w:val="24"/>
-        </w:rPr>
-      </w:pPr>
-      <w:r>
-        <w:rPr>
-          <w:sz w:val="24"/>
+          <w:lang w:val="en-US"/>
+        </w:rPr>
+      </w:pPr>
+      <w:r>
+        <w:rPr>
+          <w:sz w:val="24"/>
+          <w:lang w:val="en-US"/>
         </w:rPr>
         <w:t>}</w:t>
       </w:r>
@@ -1541,15 +1546,17 @@
         <w:jc w:val="both"/>
         <w:rPr>
           <w:sz w:val="24"/>
-        </w:rPr>
-      </w:pPr>
-    </w:p>
-    <w:p>
-      <w:pPr>
-        <w:ind w:firstLine="709"/>
-        <w:jc w:val="both"/>
-        <w:rPr>
-          <w:sz w:val="24"/>
+          <w:lang w:val="en-US"/>
+        </w:rPr>
+      </w:pPr>
+    </w:p>
+    <w:p>
+      <w:pPr>
+        <w:ind w:firstLine="709"/>
+        <w:jc w:val="both"/>
+        <w:rPr>
+          <w:sz w:val="24"/>
+          <w:lang w:val="en-US"/>
         </w:rPr>
       </w:pPr>
     </w:p>
@@ -1915,22 +1922,16 @@
     <w:p>
       <w:pPr>
         <w:pStyle w:val="3"/>
-        <w:rPr>
-          <w:lang w:val="en-US"/>
-        </w:rPr>
-      </w:pPr>
-      <w:bookmarkStart w:id="3" w:name="_Toc198256107"/>
+      </w:pPr>
+      <w:bookmarkStart w:id="2" w:name="_Toc198256107"/>
       <w:r>
         <w:lastRenderedPageBreak/>
         <w:t xml:space="preserve">Задание </w:t>
       </w:r>
       <w:r>
-        <w:rPr>
-          <w:lang w:val="en-US"/>
-        </w:rPr>
         <w:t>3</w:t>
       </w:r>
-      <w:bookmarkEnd w:id="3"/>
+      <w:bookmarkEnd w:id="2"/>
     </w:p>
     <w:p>
       <w:pPr>
@@ -2064,13 +2065,21 @@
         <w:jc w:val="both"/>
         <w:rPr>
           <w:sz w:val="24"/>
-        </w:rPr>
-      </w:pPr>
-      <w:r>
-        <w:rPr>
-          <w:sz w:val="24"/>
-        </w:rPr>
-        <w:t>Проверка:</w:t>
+          <w:lang w:val="en-US"/>
+        </w:rPr>
+      </w:pPr>
+      <w:r>
+        <w:rPr>
+          <w:sz w:val="24"/>
+        </w:rPr>
+        <w:t>Проверка</w:t>
+      </w:r>
+      <w:r>
+        <w:rPr>
+          <w:sz w:val="24"/>
+          <w:lang w:val="en-US"/>
+        </w:rPr>
+        <w:t>:</w:t>
       </w:r>
     </w:p>
     <w:p>
@@ -2190,13 +2199,21 @@
         <w:jc w:val="both"/>
         <w:rPr>
           <w:sz w:val="24"/>
-        </w:rPr>
-      </w:pPr>
-      <w:r>
-        <w:rPr>
-          <w:sz w:val="24"/>
-        </w:rPr>
-        <w:t xml:space="preserve">Проверка: </w:t>
+          <w:lang w:val="en-US"/>
+        </w:rPr>
+      </w:pPr>
+      <w:r>
+        <w:rPr>
+          <w:sz w:val="24"/>
+        </w:rPr>
+        <w:t>Проверка</w:t>
+      </w:r>
+      <w:r>
+        <w:rPr>
+          <w:sz w:val="24"/>
+          <w:lang w:val="en-US"/>
+        </w:rPr>
+        <w:t xml:space="preserve">: </w:t>
       </w:r>
     </w:p>
     <w:p>
@@ -4108,6 +4125,7 @@
         <w:rPr>
           <w:i/>
           <w:sz w:val="24"/>
+          <w:lang w:val="en-US"/>
         </w:rPr>
       </w:pPr>
       <w:r>
@@ -4122,6 +4140,7 @@
         <w:rPr>
           <w:i/>
           <w:sz w:val="24"/>
+          <w:lang w:val="en-US"/>
         </w:rPr>
         <w:t>internalQueryPlannerIgnoreIndexWithCollationForRegex: 1</w:t>
       </w:r>
@@ -4133,12 +4152,14 @@
         <w:rPr>
           <w:i/>
           <w:sz w:val="24"/>
-        </w:rPr>
-      </w:pPr>
-      <w:r>
-        <w:rPr>
-          <w:i/>
-          <w:sz w:val="24"/>
+          <w:lang w:val="en-US"/>
+        </w:rPr>
+      </w:pPr>
+      <w:r>
+        <w:rPr>
+          <w:i/>
+          <w:sz w:val="24"/>
+          <w:lang w:val="en-US"/>
         </w:rPr>
         <w:t xml:space="preserve">  },</w:t>
       </w:r>
@@ -4150,12 +4171,14 @@
         <w:rPr>
           <w:i/>
           <w:sz w:val="24"/>
-        </w:rPr>
-      </w:pPr>
-      <w:r>
-        <w:rPr>
-          <w:i/>
-          <w:sz w:val="24"/>
+          <w:lang w:val="en-US"/>
+        </w:rPr>
+      </w:pPr>
+      <w:r>
+        <w:rPr>
+          <w:i/>
+          <w:sz w:val="24"/>
+          <w:lang w:val="en-US"/>
         </w:rPr>
         <w:t xml:space="preserve">  ok: 1</w:t>
       </w:r>
@@ -4167,12 +4190,14 @@
         <w:rPr>
           <w:i/>
           <w:sz w:val="24"/>
-        </w:rPr>
-      </w:pPr>
-      <w:r>
-        <w:rPr>
-          <w:i/>
-          <w:sz w:val="24"/>
+          <w:lang w:val="en-US"/>
+        </w:rPr>
+      </w:pPr>
+      <w:r>
+        <w:rPr>
+          <w:i/>
+          <w:sz w:val="24"/>
+          <w:lang w:val="en-US"/>
         </w:rPr>
         <w:t>}</w:t>
       </w:r>
@@ -4200,11 +4225,17 @@
     <w:p>
       <w:pPr>
         <w:pStyle w:val="3"/>
+        <w:rPr>
+          <w:lang w:val="en-US"/>
+        </w:rPr>
       </w:pPr>
     </w:p>
     <w:p>
       <w:pPr>
         <w:pStyle w:val="3"/>
+        <w:rPr>
+          <w:lang w:val="en-US"/>
+        </w:rPr>
         <w:sectPr>
           <w:pgSz w:w="11906" w:h="16838"/>
           <w:pgMar w:top="1276" w:right="566" w:bottom="709" w:left="709" w:header="709" w:footer="709" w:gutter="0"/>
@@ -4216,30 +4247,70 @@
     <w:p>
       <w:pPr>
         <w:pStyle w:val="3"/>
-      </w:pPr>
-      <w:bookmarkStart w:id="4" w:name="_Toc198256108"/>
+        <w:rPr>
+          <w:lang w:val="en-US"/>
+        </w:rPr>
+      </w:pPr>
+      <w:bookmarkStart w:id="3" w:name="_Toc198256108"/>
       <w:r>
         <w:lastRenderedPageBreak/>
-        <w:t xml:space="preserve">Задание </w:t>
-      </w:r>
-      <w:r>
-        <w:t>4</w:t>
-      </w:r>
-      <w:bookmarkEnd w:id="4"/>
-    </w:p>
-    <w:p>
-      <w:pPr>
-        <w:ind w:firstLine="709"/>
-        <w:jc w:val="both"/>
-        <w:rPr>
-          <w:sz w:val="24"/>
-        </w:rPr>
-      </w:pPr>
-      <w:r>
-        <w:rPr>
-          <w:sz w:val="24"/>
-        </w:rPr>
-        <w:t>Цель практической работы:</w:t>
+        <w:t>Задание</w:t>
+      </w:r>
+      <w:r>
+        <w:rPr>
+          <w:lang w:val="en-US"/>
+        </w:rPr>
+        <w:t xml:space="preserve"> 4</w:t>
+      </w:r>
+      <w:bookmarkEnd w:id="3"/>
+    </w:p>
+    <w:p>
+      <w:pPr>
+        <w:ind w:firstLine="709"/>
+        <w:jc w:val="both"/>
+        <w:rPr>
+          <w:sz w:val="24"/>
+          <w:lang w:val="en-US"/>
+        </w:rPr>
+      </w:pPr>
+      <w:r>
+        <w:rPr>
+          <w:sz w:val="24"/>
+        </w:rPr>
+        <w:t>Цель</w:t>
+      </w:r>
+      <w:r>
+        <w:rPr>
+          <w:sz w:val="24"/>
+          <w:lang w:val="en-US"/>
+        </w:rPr>
+        <w:t xml:space="preserve"> </w:t>
+      </w:r>
+      <w:r>
+        <w:rPr>
+          <w:sz w:val="24"/>
+        </w:rPr>
+        <w:t>практической</w:t>
+      </w:r>
+      <w:r>
+        <w:rPr>
+          <w:sz w:val="24"/>
+          <w:lang w:val="en-US"/>
+        </w:rPr>
+        <w:t xml:space="preserve"> </w:t>
+      </w:r>
+      <w:r>
+        <w:rPr>
+          <w:sz w:val="24"/>
+        </w:rPr>
+        <w:t>работы</w:t>
+      </w:r>
+      <w:r>
+        <w:rPr>
+          <w:sz w:val="24"/>
+          <w:lang w:val="en-US"/>
+        </w:rPr>
+        <w:t>:</w:t>
       </w:r>
     </w:p>
     <w:p>
@@ -4866,6 +4937,7 @@
         <w:jc w:val="both"/>
         <w:rPr>
           <w:sz w:val="24"/>
+          <w:lang w:val="en-US"/>
         </w:rPr>
       </w:pPr>
       <w:r>
@@ -4878,6 +4950,7 @@
       <w:r>
         <w:rPr>
           <w:sz w:val="24"/>
+          <w:lang w:val="en-US"/>
         </w:rPr>
         <w:t>{ _id: 'B', total_karma: 323 }</w:t>
       </w:r>
@@ -4927,9 +5000,6 @@
     <w:p>
       <w:pPr>
         <w:jc w:val="center"/>
-        <w:rPr>
-          <w:lang w:val="en-US"/>
-        </w:rPr>
       </w:pPr>
     </w:p>
     <w:p>
@@ -4953,9 +5023,32 @@
             <w:rStyle w:val="a4"/>
             <w:sz w:val="28"/>
           </w:rPr>
-          <w:t>https://github.com/olgashenkel/GeekBrains-specialization-ELECTIVES/tree/main/10.%20Flexible%20methodologies%20(Agile%2C%20SCRUM%2C%20Kanban%20and%20others)</w:t>
+          <w:t>https://github.com/olgashenkel/GeekBrains-specialization-ELECTIVES/tree/main/11.%20Non-relational%20da</w:t>
+        </w:r>
+        <w:bookmarkStart w:id="4" w:name="_GoBack"/>
+        <w:bookmarkEnd w:id="4"/>
+        <w:r>
+          <w:rPr>
+            <w:rStyle w:val="a4"/>
+            <w:sz w:val="28"/>
+          </w:rPr>
+          <w:t>t</w:t>
+        </w:r>
+        <w:r>
+          <w:rPr>
+            <w:rStyle w:val="a4"/>
+            <w:sz w:val="28"/>
+          </w:rPr>
+          <w:t>abases%20and%20MongoDB</w:t>
         </w:r>
       </w:hyperlink>
+      <w:r>
+        <w:rPr>
+          <w:rStyle w:val="a4"/>
+          <w:sz w:val="28"/>
+        </w:rPr>
+        <w:t xml:space="preserve"> </w:t>
+      </w:r>
     </w:p>
     <w:sectPr>
       <w:pgSz w:w="11906" w:h="16838"/>
@@ -8203,7 +8296,7 @@
 </file>
 
 <file path=customXml/itemProps1.xml><?xml version="1.0" encoding="utf-8"?>
-<ds:datastoreItem xmlns:ds="http://schemas.openxmlformats.org/officeDocument/2006/customXml" ds:itemID="{B1C3156E-E095-4D93-BB9C-EB269840AF9F}">
+<ds:datastoreItem xmlns:ds="http://schemas.openxmlformats.org/officeDocument/2006/customXml" ds:itemID="{DE05FC07-1CD4-4A41-902F-F98A2C132F5F}">
   <ds:schemaRefs>
     <ds:schemaRef ds:uri="http://schemas.openxmlformats.org/officeDocument/2006/bibliography"/>
   </ds:schemaRefs>

</xml_diff>